<commit_message>
add sequence, class diagram and context diagram
</commit_message>
<xml_diff>
--- a/user stories.docx
+++ b/user stories.docx
@@ -35,8 +35,13 @@
         <w:pStyle w:val="ListParagraph"/>
       </w:pPr>
       <w:r>
-        <w:t>I want to subscribe to movie mail</w:t>
-      </w:r>
+        <w:t xml:space="preserve">I want to subscribe to movie </w:t>
+      </w:r>
+      <w:proofErr w:type="gramStart"/>
+      <w:r>
+        <w:t>mail</w:t>
+      </w:r>
+      <w:proofErr w:type="gramEnd"/>
     </w:p>
     <w:p>
       <w:pPr>
@@ -76,8 +81,13 @@
         <w:pStyle w:val="ListParagraph"/>
       </w:pPr>
       <w:r>
-        <w:t>I want to order DVD</w:t>
-      </w:r>
+        <w:t xml:space="preserve">I want to order </w:t>
+      </w:r>
+      <w:proofErr w:type="gramStart"/>
+      <w:r>
+        <w:t>DVD</w:t>
+      </w:r>
+      <w:proofErr w:type="gramEnd"/>
     </w:p>
     <w:p>
       <w:pPr>
@@ -117,8 +127,13 @@
         <w:pStyle w:val="ListParagraph"/>
       </w:pPr>
       <w:r>
-        <w:t>I want to view DVD status</w:t>
-      </w:r>
+        <w:t xml:space="preserve">I want to view DVD </w:t>
+      </w:r>
+      <w:proofErr w:type="gramStart"/>
+      <w:r>
+        <w:t>status</w:t>
+      </w:r>
+      <w:proofErr w:type="gramEnd"/>
     </w:p>
     <w:p>
       <w:pPr>
@@ -131,6 +146,11 @@
     <w:p>
       <w:pPr>
         <w:pStyle w:val="ListParagraph"/>
+      </w:pPr>
+    </w:p>
+    <w:p>
+      <w:pPr>
+        <w:pStyle w:val="ListParagraph"/>
         <w:numPr>
           <w:ilvl w:val="0"/>
           <w:numId w:val="3"/>
@@ -153,8 +173,13 @@
         <w:pStyle w:val="ListParagraph"/>
       </w:pPr>
       <w:r>
-        <w:t>I want to login to system</w:t>
-      </w:r>
+        <w:t xml:space="preserve">I want to login to </w:t>
+      </w:r>
+      <w:proofErr w:type="gramStart"/>
+      <w:r>
+        <w:t>system</w:t>
+      </w:r>
+      <w:proofErr w:type="gramEnd"/>
     </w:p>
     <w:p>
       <w:pPr>
@@ -186,8 +211,13 @@
         </w:numPr>
       </w:pPr>
       <w:r>
-        <w:t>username and password must not be empty</w:t>
-      </w:r>
+        <w:t xml:space="preserve">username and password must not be </w:t>
+      </w:r>
+      <w:proofErr w:type="gramStart"/>
+      <w:r>
+        <w:t>empty</w:t>
+      </w:r>
+      <w:proofErr w:type="gramEnd"/>
     </w:p>
     <w:p>
       <w:pPr>
@@ -200,9 +230,11 @@
       <w:r>
         <w:t xml:space="preserve">username must be existed in the </w:t>
       </w:r>
+      <w:proofErr w:type="gramStart"/>
       <w:r>
         <w:t>system</w:t>
       </w:r>
+      <w:proofErr w:type="gramEnd"/>
     </w:p>
     <w:p>
       <w:pPr>
@@ -244,8 +276,13 @@
           <w:numId w:val="7"/>
         </w:numPr>
       </w:pPr>
-      <w:r>
-        <w:t>user click login button</w:t>
+      <w:proofErr w:type="gramStart"/>
+      <w:r>
+        <w:t>user</w:t>
+      </w:r>
+      <w:proofErr w:type="gramEnd"/>
+      <w:r>
+        <w:t xml:space="preserve"> click login button</w:t>
       </w:r>
     </w:p>
     <w:p>
@@ -257,7 +294,15 @@
         </w:numPr>
       </w:pPr>
       <w:r>
-        <w:t>if user existed, then, proceed to website else, system show message “invalid username”</w:t>
+        <w:t xml:space="preserve">if user existed, then, proceed to website else, system show message “invalid </w:t>
+      </w:r>
+      <w:proofErr w:type="gramStart"/>
+      <w:r>
+        <w:t>username</w:t>
+      </w:r>
+      <w:proofErr w:type="gramEnd"/>
+      <w:r>
+        <w:t>”</w:t>
       </w:r>
     </w:p>
     <w:p>
@@ -285,8 +330,13 @@
         <w:pStyle w:val="ListParagraph"/>
       </w:pPr>
       <w:r>
-        <w:t>I want to return DVD</w:t>
-      </w:r>
+        <w:t xml:space="preserve">I want to return </w:t>
+      </w:r>
+      <w:proofErr w:type="gramStart"/>
+      <w:r>
+        <w:t>DVD</w:t>
+      </w:r>
+      <w:proofErr w:type="gramEnd"/>
     </w:p>
     <w:p>
       <w:pPr>
@@ -321,16 +371,26 @@
         <w:pStyle w:val="ListParagraph"/>
       </w:pPr>
       <w:r>
-        <w:t>I want to input DVD information</w:t>
-      </w:r>
-    </w:p>
-    <w:p>
-      <w:pPr>
-        <w:pStyle w:val="ListParagraph"/>
-      </w:pPr>
-      <w:r>
-        <w:t>So that customer can view and order them</w:t>
-      </w:r>
+        <w:t xml:space="preserve">I want to input DVD </w:t>
+      </w:r>
+      <w:proofErr w:type="gramStart"/>
+      <w:r>
+        <w:t>information</w:t>
+      </w:r>
+      <w:proofErr w:type="gramEnd"/>
+    </w:p>
+    <w:p>
+      <w:pPr>
+        <w:pStyle w:val="ListParagraph"/>
+      </w:pPr>
+      <w:r>
+        <w:t xml:space="preserve">So that customer can view and order </w:t>
+      </w:r>
+      <w:proofErr w:type="gramStart"/>
+      <w:r>
+        <w:t>them</w:t>
+      </w:r>
+      <w:proofErr w:type="gramEnd"/>
     </w:p>
     <w:p>
       <w:pPr>
@@ -349,8 +409,13 @@
         </w:numPr>
       </w:pPr>
       <w:r>
-        <w:t>code must auto generate and not empty</w:t>
-      </w:r>
+        <w:t xml:space="preserve">code must auto generate and not </w:t>
+      </w:r>
+      <w:proofErr w:type="gramStart"/>
+      <w:r>
+        <w:t>empty</w:t>
+      </w:r>
+      <w:proofErr w:type="gramEnd"/>
     </w:p>
     <w:p>
       <w:pPr>
@@ -361,8 +426,13 @@
         </w:numPr>
       </w:pPr>
       <w:r>
-        <w:t>title must not be empty</w:t>
-      </w:r>
+        <w:t xml:space="preserve">title must not be </w:t>
+      </w:r>
+      <w:proofErr w:type="gramStart"/>
+      <w:r>
+        <w:t>empty</w:t>
+      </w:r>
+      <w:proofErr w:type="gramEnd"/>
     </w:p>
     <w:p>
       <w:pPr>
@@ -373,8 +443,13 @@
         </w:numPr>
       </w:pPr>
       <w:r>
-        <w:t>image must not be empty</w:t>
-      </w:r>
+        <w:t xml:space="preserve">image must not be </w:t>
+      </w:r>
+      <w:proofErr w:type="gramStart"/>
+      <w:r>
+        <w:t>empty</w:t>
+      </w:r>
+      <w:proofErr w:type="gramEnd"/>
     </w:p>
     <w:p>
       <w:pPr>
@@ -385,14 +460,20 @@
         </w:numPr>
       </w:pPr>
       <w:r>
-        <w:t>stock quantity must not be empty and greater than zero</w:t>
-      </w:r>
+        <w:t xml:space="preserve">stock quantity must not be empty and greater than </w:t>
+      </w:r>
+      <w:proofErr w:type="gramStart"/>
+      <w:r>
+        <w:t>zero</w:t>
+      </w:r>
+      <w:proofErr w:type="gramEnd"/>
     </w:p>
     <w:p>
       <w:pPr>
         <w:ind w:left="720"/>
       </w:pPr>
       <w:r>
+        <w:lastRenderedPageBreak/>
         <w:t>Scenario</w:t>
       </w:r>
     </w:p>
@@ -405,7 +486,6 @@
         </w:numPr>
       </w:pPr>
       <w:r>
-        <w:lastRenderedPageBreak/>
         <w:t>user input title</w:t>
       </w:r>
     </w:p>
@@ -430,7 +510,15 @@
         </w:numPr>
       </w:pPr>
       <w:r>
-        <w:t>user input quantity. If quantity is less than zero or empty, then, system shows error message “quantity must be greater than zero”</w:t>
+        <w:t xml:space="preserve">user input quantity. If quantity is less than zero or empty, then, system shows error message “quantity must be greater than </w:t>
+      </w:r>
+      <w:proofErr w:type="gramStart"/>
+      <w:r>
+        <w:t>zero</w:t>
+      </w:r>
+      <w:proofErr w:type="gramEnd"/>
+      <w:r>
+        <w:t>”</w:t>
       </w:r>
     </w:p>
     <w:p>
@@ -442,8 +530,13 @@
         </w:numPr>
       </w:pPr>
       <w:r>
-        <w:t>add movie to watchlist</w:t>
-      </w:r>
+        <w:t xml:space="preserve">add movie to </w:t>
+      </w:r>
+      <w:proofErr w:type="gramStart"/>
+      <w:r>
+        <w:t>watchlist</w:t>
+      </w:r>
+      <w:proofErr w:type="gramEnd"/>
     </w:p>
     <w:p>
       <w:pPr>
@@ -458,8 +551,13 @@
         <w:pStyle w:val="ListParagraph"/>
       </w:pPr>
       <w:r>
-        <w:t>I want to add movie to watchlist</w:t>
-      </w:r>
+        <w:t xml:space="preserve">I want to add movie to </w:t>
+      </w:r>
+      <w:proofErr w:type="gramStart"/>
+      <w:r>
+        <w:t>watchlist</w:t>
+      </w:r>
+      <w:proofErr w:type="gramEnd"/>
     </w:p>
     <w:p>
       <w:pPr>
@@ -520,8 +618,13 @@
         <w:pStyle w:val="ListParagraph"/>
       </w:pPr>
       <w:r>
-        <w:t>I want to pay through brank transfer</w:t>
-      </w:r>
+        <w:t xml:space="preserve">I want to pay through brank </w:t>
+      </w:r>
+      <w:proofErr w:type="gramStart"/>
+      <w:r>
+        <w:t>transfer</w:t>
+      </w:r>
+      <w:proofErr w:type="gramEnd"/>
     </w:p>
     <w:p>
       <w:pPr>
@@ -540,8 +643,13 @@
         </w:numPr>
       </w:pPr>
       <w:r>
-        <w:t>pay by Epay.com</w:t>
-      </w:r>
+        <w:t xml:space="preserve">pay by </w:t>
+      </w:r>
+      <w:proofErr w:type="gramStart"/>
+      <w:r>
+        <w:t>Epay.com</w:t>
+      </w:r>
+      <w:proofErr w:type="gramEnd"/>
     </w:p>
     <w:p>
       <w:pPr>
@@ -556,8 +664,13 @@
         <w:pStyle w:val="ListParagraph"/>
       </w:pPr>
       <w:r>
-        <w:t>I want to pay by epay.com</w:t>
-      </w:r>
+        <w:t xml:space="preserve">I want to pay by </w:t>
+      </w:r>
+      <w:proofErr w:type="gramStart"/>
+      <w:r>
+        <w:t>epay.com</w:t>
+      </w:r>
+      <w:proofErr w:type="gramEnd"/>
     </w:p>
     <w:p>
       <w:pPr>
@@ -576,8 +689,13 @@
         </w:numPr>
       </w:pPr>
       <w:r>
-        <w:t>view top x popular DVD</w:t>
-      </w:r>
+        <w:t xml:space="preserve">view top x popular </w:t>
+      </w:r>
+      <w:proofErr w:type="gramStart"/>
+      <w:r>
+        <w:t>DVD</w:t>
+      </w:r>
+      <w:proofErr w:type="gramEnd"/>
     </w:p>
     <w:p>
       <w:pPr>
@@ -592,8 +710,13 @@
         <w:pStyle w:val="ListParagraph"/>
       </w:pPr>
       <w:r>
-        <w:t>I want to view top x popular DVD</w:t>
-      </w:r>
+        <w:t xml:space="preserve">I want to view top x popular </w:t>
+      </w:r>
+      <w:proofErr w:type="gramStart"/>
+      <w:r>
+        <w:t>DVD</w:t>
+      </w:r>
+      <w:proofErr w:type="gramEnd"/>
     </w:p>
     <w:p>
       <w:pPr>
@@ -612,8 +735,13 @@
         </w:numPr>
       </w:pPr>
       <w:r>
-        <w:t>view top x most request DVD</w:t>
-      </w:r>
+        <w:t xml:space="preserve">view top x most request </w:t>
+      </w:r>
+      <w:proofErr w:type="gramStart"/>
+      <w:r>
+        <w:t>DVD</w:t>
+      </w:r>
+      <w:proofErr w:type="gramEnd"/>
     </w:p>
     <w:p>
       <w:pPr>
@@ -628,8 +756,13 @@
         <w:pStyle w:val="ListParagraph"/>
       </w:pPr>
       <w:r>
-        <w:t>I want to view top x most request DVD</w:t>
-      </w:r>
+        <w:t xml:space="preserve">I want to view top x most request </w:t>
+      </w:r>
+      <w:proofErr w:type="gramStart"/>
+      <w:r>
+        <w:t>DVD</w:t>
+      </w:r>
+      <w:proofErr w:type="gramEnd"/>
     </w:p>
     <w:p>
       <w:pPr>
@@ -654,8 +787,13 @@
         <w:t>view top x least popular</w:t>
       </w:r>
       <w:r>
-        <w:t xml:space="preserve"> DVD</w:t>
-      </w:r>
+        <w:t xml:space="preserve"> </w:t>
+      </w:r>
+      <w:proofErr w:type="gramStart"/>
+      <w:r>
+        <w:t>DVD</w:t>
+      </w:r>
+      <w:proofErr w:type="gramEnd"/>
     </w:p>
     <w:p>
       <w:pPr>
@@ -670,8 +808,13 @@
         <w:pStyle w:val="ListParagraph"/>
       </w:pPr>
       <w:r>
-        <w:t>I want to view top x least popular DVD</w:t>
-      </w:r>
+        <w:t xml:space="preserve">I want to view top x least popular </w:t>
+      </w:r>
+      <w:proofErr w:type="gramStart"/>
+      <w:r>
+        <w:t>DVD</w:t>
+      </w:r>
+      <w:proofErr w:type="gramEnd"/>
     </w:p>
     <w:p>
       <w:pPr>
@@ -690,24 +833,44 @@
         </w:numPr>
       </w:pPr>
       <w:r>
-        <w:t>view all subscription and earn amount</w:t>
-      </w:r>
-    </w:p>
-    <w:p>
-      <w:pPr>
-        <w:pStyle w:val="ListParagraph"/>
-      </w:pPr>
-      <w:r>
-        <w:t>as a administrator</w:t>
-      </w:r>
-    </w:p>
-    <w:p>
-      <w:pPr>
-        <w:pStyle w:val="ListParagraph"/>
-      </w:pPr>
-      <w:r>
-        <w:t>I want to view all subscription and earn amount</w:t>
-      </w:r>
+        <w:t xml:space="preserve">view all subscription and earn </w:t>
+      </w:r>
+      <w:proofErr w:type="gramStart"/>
+      <w:r>
+        <w:t>amount</w:t>
+      </w:r>
+      <w:proofErr w:type="gramEnd"/>
+    </w:p>
+    <w:p>
+      <w:pPr>
+        <w:pStyle w:val="ListParagraph"/>
+      </w:pPr>
+      <w:r>
+        <w:t xml:space="preserve">as </w:t>
+      </w:r>
+      <w:proofErr w:type="spellStart"/>
+      <w:proofErr w:type="gramStart"/>
+      <w:r>
+        <w:t>a</w:t>
+      </w:r>
+      <w:proofErr w:type="spellEnd"/>
+      <w:proofErr w:type="gramEnd"/>
+      <w:r>
+        <w:t xml:space="preserve"> administrator</w:t>
+      </w:r>
+    </w:p>
+    <w:p>
+      <w:pPr>
+        <w:pStyle w:val="ListParagraph"/>
+      </w:pPr>
+      <w:r>
+        <w:t xml:space="preserve">I want to view all subscription and earn </w:t>
+      </w:r>
+      <w:proofErr w:type="gramStart"/>
+      <w:r>
+        <w:t>amount</w:t>
+      </w:r>
+      <w:proofErr w:type="gramEnd"/>
     </w:p>
     <w:p>
       <w:pPr>

</xml_diff>